<commit_message>
czesc 2 i 3
</commit_message>
<xml_diff>
--- a/istqb/ISTQB-czesc2-omowienie.docx
+++ b/istqb/ISTQB-czesc2-omowienie.docx
@@ -8978,7 +8978,7 @@
           <w:sz w:val="20"/>
           <w:szCs w:val="20"/>
         </w:rPr>
-        <w:t>. Typy testów</w:t>
+        <w:t xml:space="preserve"> Typy testów</w:t>
       </w:r>
     </w:p>
     <w:p>
@@ -10628,15 +10628,7 @@
           <w:sz w:val="20"/>
           <w:szCs w:val="20"/>
         </w:rPr>
-        <w:t>N</w:t>
-      </w:r>
-      <w:r>
-        <w:rPr>
-          <w:rFonts w:ascii="CIDFont+F2" w:eastAsia="CIDFont+F2" w:cs="CIDFont+F2"/>
-          <w:sz w:val="20"/>
-          <w:szCs w:val="20"/>
-        </w:rPr>
-        <w:t xml:space="preserve"> potrzeby testowania </w:t>
+        <w:t xml:space="preserve">N potrzeby testowania </w:t>
       </w:r>
       <w:proofErr w:type="spellStart"/>
       <w:r>
@@ -10918,23 +10910,7 @@
           <w:sz w:val="20"/>
           <w:szCs w:val="20"/>
         </w:rPr>
-        <w:t>b</w:t>
-      </w:r>
-      <w:r>
-        <w:rPr>
-          <w:rFonts w:ascii="CIDFont+F2" w:eastAsia="CIDFont+F2" w:cs="CIDFont+F2"/>
-          <w:sz w:val="20"/>
-          <w:szCs w:val="20"/>
-        </w:rPr>
-        <w:t xml:space="preserve">, </w:t>
-      </w:r>
-      <w:r>
-        <w:rPr>
-          <w:rFonts w:ascii="CIDFont+F2" w:eastAsia="CIDFont+F2" w:cs="CIDFont+F2"/>
-          <w:sz w:val="20"/>
-          <w:szCs w:val="20"/>
-        </w:rPr>
-        <w:t>w jaki informacje na temat konta pozyskane poprzez interfejs u</w:t>
+        <w:t>b, w jaki informacje na temat konta pozyskane poprzez interfejs u</w:t>
       </w:r>
       <w:r>
         <w:rPr>
@@ -10976,23 +10952,7 @@
           <w:sz w:val="20"/>
           <w:szCs w:val="20"/>
         </w:rPr>
-        <w:t xml:space="preserve"> przekazywane</w:t>
-      </w:r>
-      <w:r>
-        <w:rPr>
-          <w:rFonts w:ascii="CIDFont+F2" w:eastAsia="CIDFont+F2" w:cs="CIDFont+F2"/>
-          <w:sz w:val="20"/>
-          <w:szCs w:val="20"/>
-        </w:rPr>
-        <w:t xml:space="preserve"> </w:t>
-      </w:r>
-      <w:r>
-        <w:rPr>
-          <w:rFonts w:ascii="CIDFont+F2" w:eastAsia="CIDFont+F2" w:cs="CIDFont+F2"/>
-          <w:sz w:val="20"/>
-          <w:szCs w:val="20"/>
-        </w:rPr>
-        <w:t>do warstwy logiki biznesowej</w:t>
+        <w:t xml:space="preserve"> przekazywane do warstwy logiki biznesowej</w:t>
       </w:r>
     </w:p>
     <w:p>
@@ -11077,7 +11037,51 @@
           <w:sz w:val="20"/>
           <w:szCs w:val="20"/>
         </w:rPr>
-        <w:t>b, w jaki</w:t>
+        <w:t xml:space="preserve">b, w jaki posiadacze </w:t>
+      </w:r>
+      <w:proofErr w:type="spellStart"/>
+      <w:r>
+        <w:rPr>
+          <w:rFonts w:ascii="CIDFont+F2" w:eastAsia="CIDFont+F2" w:cs="CIDFont+F2"/>
+          <w:sz w:val="20"/>
+          <w:szCs w:val="20"/>
+        </w:rPr>
+        <w:t>rachunk</w:t>
+      </w:r>
+      <w:proofErr w:type="spellEnd"/>
+      <w:r>
+        <w:rPr>
+          <w:rFonts w:ascii="CIDFont+F2" w:eastAsia="CIDFont+F2" w:cs="CIDFont+F2" w:hint="eastAsia"/>
+          <w:sz w:val="20"/>
+          <w:szCs w:val="20"/>
+        </w:rPr>
+        <w:t>ó</w:t>
+      </w:r>
+      <w:r>
+        <w:rPr>
+          <w:rFonts w:ascii="CIDFont+F2" w:eastAsia="CIDFont+F2" w:cs="CIDFont+F2"/>
+          <w:sz w:val="20"/>
+          <w:szCs w:val="20"/>
+        </w:rPr>
+        <w:t xml:space="preserve">w </w:t>
+      </w:r>
+      <w:proofErr w:type="spellStart"/>
+      <w:r>
+        <w:rPr>
+          <w:rFonts w:ascii="CIDFont+F2" w:eastAsia="CIDFont+F2" w:cs="CIDFont+F2"/>
+          <w:sz w:val="20"/>
+          <w:szCs w:val="20"/>
+        </w:rPr>
+        <w:t>mog</w:t>
+      </w:r>
+      <w:proofErr w:type="spellEnd"/>
+      <w:r>
+        <w:rPr>
+          <w:rFonts w:ascii="CIDFont+F2" w:eastAsia="CIDFont+F2" w:cs="CIDFont+F2" w:hint="eastAsia"/>
+          <w:sz w:val="20"/>
+          <w:szCs w:val="20"/>
+        </w:rPr>
+        <w:t>ą</w:t>
       </w:r>
       <w:r>
         <w:rPr>
@@ -11087,14 +11091,6 @@
         </w:rPr>
         <w:t xml:space="preserve"> </w:t>
       </w:r>
-      <w:r>
-        <w:rPr>
-          <w:rFonts w:ascii="CIDFont+F2" w:eastAsia="CIDFont+F2" w:cs="CIDFont+F2"/>
-          <w:sz w:val="20"/>
-          <w:szCs w:val="20"/>
-        </w:rPr>
-        <w:t xml:space="preserve">posiadacze </w:t>
-      </w:r>
       <w:proofErr w:type="spellStart"/>
       <w:r>
         <w:rPr>
@@ -11102,7 +11098,7 @@
           <w:sz w:val="20"/>
           <w:szCs w:val="20"/>
         </w:rPr>
-        <w:t>rachunk</w:t>
+        <w:t>sk</w:t>
       </w:r>
       <w:proofErr w:type="spellEnd"/>
       <w:r>
@@ -11111,15 +11107,7 @@
           <w:sz w:val="20"/>
           <w:szCs w:val="20"/>
         </w:rPr>
-        <w:t>ó</w:t>
-      </w:r>
-      <w:r>
-        <w:rPr>
-          <w:rFonts w:ascii="CIDFont+F2" w:eastAsia="CIDFont+F2" w:cs="CIDFont+F2"/>
-          <w:sz w:val="20"/>
-          <w:szCs w:val="20"/>
-        </w:rPr>
-        <w:t xml:space="preserve">w </w:t>
+        <w:t>ł</w:t>
       </w:r>
       <w:proofErr w:type="spellStart"/>
       <w:r>
@@ -11128,7 +11116,7 @@
           <w:sz w:val="20"/>
           <w:szCs w:val="20"/>
         </w:rPr>
-        <w:t>mog</w:t>
+        <w:t>ada</w:t>
       </w:r>
       <w:proofErr w:type="spellEnd"/>
       <w:r>
@@ -11137,50 +11125,6 @@
           <w:sz w:val="20"/>
           <w:szCs w:val="20"/>
         </w:rPr>
-        <w:t>ą</w:t>
-      </w:r>
-      <w:r>
-        <w:rPr>
-          <w:rFonts w:ascii="CIDFont+F2" w:eastAsia="CIDFont+F2" w:cs="CIDFont+F2"/>
-          <w:sz w:val="20"/>
-          <w:szCs w:val="20"/>
-        </w:rPr>
-        <w:t xml:space="preserve"> </w:t>
-      </w:r>
-      <w:proofErr w:type="spellStart"/>
-      <w:r>
-        <w:rPr>
-          <w:rFonts w:ascii="CIDFont+F2" w:eastAsia="CIDFont+F2" w:cs="CIDFont+F2"/>
-          <w:sz w:val="20"/>
-          <w:szCs w:val="20"/>
-        </w:rPr>
-        <w:t>sk</w:t>
-      </w:r>
-      <w:proofErr w:type="spellEnd"/>
-      <w:r>
-        <w:rPr>
-          <w:rFonts w:ascii="CIDFont+F2" w:eastAsia="CIDFont+F2" w:cs="CIDFont+F2" w:hint="eastAsia"/>
-          <w:sz w:val="20"/>
-          <w:szCs w:val="20"/>
-        </w:rPr>
-        <w:t>ł</w:t>
-      </w:r>
-      <w:proofErr w:type="spellStart"/>
-      <w:r>
-        <w:rPr>
-          <w:rFonts w:ascii="CIDFont+F2" w:eastAsia="CIDFont+F2" w:cs="CIDFont+F2"/>
-          <w:sz w:val="20"/>
-          <w:szCs w:val="20"/>
-        </w:rPr>
-        <w:t>ada</w:t>
-      </w:r>
-      <w:proofErr w:type="spellEnd"/>
-      <w:r>
-        <w:rPr>
-          <w:rFonts w:ascii="CIDFont+F2" w:eastAsia="CIDFont+F2" w:cs="CIDFont+F2" w:hint="eastAsia"/>
-          <w:sz w:val="20"/>
-          <w:szCs w:val="20"/>
-        </w:rPr>
         <w:t>ć</w:t>
       </w:r>
       <w:r>
@@ -11189,15 +11133,7 @@
           <w:sz w:val="20"/>
           <w:szCs w:val="20"/>
         </w:rPr>
-        <w:t xml:space="preserve"> wnioski o przyznanie linii kredytowej na rachunku</w:t>
-      </w:r>
-      <w:r>
-        <w:rPr>
-          <w:rFonts w:ascii="CIDFont+F2" w:eastAsia="CIDFont+F2" w:cs="CIDFont+F2"/>
-          <w:sz w:val="20"/>
-          <w:szCs w:val="20"/>
-        </w:rPr>
-        <w:t xml:space="preserve"> </w:t>
+        <w:t xml:space="preserve"> wnioski o przyznanie linii kredytowej na rachunku </w:t>
       </w:r>
       <w:proofErr w:type="spellStart"/>
       <w:r>
@@ -11323,23 +11259,7 @@
           <w:sz w:val="20"/>
           <w:szCs w:val="20"/>
         </w:rPr>
-        <w:t>b</w:t>
-      </w:r>
-      <w:r>
-        <w:rPr>
-          <w:rFonts w:ascii="CIDFont+F2" w:eastAsia="CIDFont+F2" w:cs="CIDFont+F2"/>
-          <w:sz w:val="20"/>
-          <w:szCs w:val="20"/>
-        </w:rPr>
-        <w:t xml:space="preserve">, </w:t>
-      </w:r>
-      <w:r>
-        <w:rPr>
-          <w:rFonts w:ascii="CIDFont+F2" w:eastAsia="CIDFont+F2" w:cs="CIDFont+F2"/>
-          <w:sz w:val="20"/>
-          <w:szCs w:val="20"/>
-        </w:rPr>
-        <w:t xml:space="preserve">w jaki dany system sprawdza </w:t>
+        <w:t xml:space="preserve">b, w jaki dany system sprawdza </w:t>
       </w:r>
       <w:proofErr w:type="spellStart"/>
       <w:r>
@@ -11565,23 +11485,7 @@
           <w:sz w:val="20"/>
           <w:szCs w:val="20"/>
         </w:rPr>
-        <w:t>b</w:t>
-      </w:r>
-      <w:r>
-        <w:rPr>
-          <w:rFonts w:ascii="CIDFont+F2" w:eastAsia="CIDFont+F2" w:cs="CIDFont+F2"/>
-          <w:sz w:val="20"/>
-          <w:szCs w:val="20"/>
-        </w:rPr>
-        <w:t xml:space="preserve"> </w:t>
-      </w:r>
-      <w:r>
-        <w:rPr>
-          <w:rFonts w:ascii="CIDFont+F2" w:eastAsia="CIDFont+F2" w:cs="CIDFont+F2"/>
-          <w:sz w:val="20"/>
-          <w:szCs w:val="20"/>
-        </w:rPr>
-        <w:t>w jaki pracownik banku zatwierdza lub odrzuca wniosek kredytowy</w:t>
+        <w:t>b w jaki pracownik banku zatwierdza lub odrzuca wniosek kredytowy</w:t>
       </w:r>
     </w:p>
     <w:p>
@@ -12257,23 +12161,7 @@
           <w:sz w:val="20"/>
           <w:szCs w:val="20"/>
         </w:rPr>
-        <w:t xml:space="preserve"> bufora danymi</w:t>
-      </w:r>
-      <w:r>
-        <w:rPr>
-          <w:rFonts w:ascii="CIDFont+F2" w:eastAsia="CIDFont+F2" w:cs="CIDFont+F2"/>
-          <w:sz w:val="20"/>
-          <w:szCs w:val="20"/>
-        </w:rPr>
-        <w:t xml:space="preserve"> </w:t>
-      </w:r>
-      <w:r>
-        <w:rPr>
-          <w:rFonts w:ascii="CIDFont+F2" w:eastAsia="CIDFont+F2" w:cs="CIDFont+F2"/>
-          <w:sz w:val="20"/>
-          <w:szCs w:val="20"/>
-        </w:rPr>
-        <w:t>przekazywanymi z interfejsu u</w:t>
+        <w:t xml:space="preserve"> bufora danymi przekazywanymi z interfejsu u</w:t>
       </w:r>
       <w:r>
         <w:rPr>
@@ -12393,15 +12281,7 @@
           <w:sz w:val="20"/>
           <w:szCs w:val="20"/>
         </w:rPr>
-        <w:t>re</w:t>
-      </w:r>
-      <w:r>
-        <w:rPr>
-          <w:rFonts w:ascii="CIDFont+F2" w:eastAsia="CIDFont+F2" w:cs="CIDFont+F2"/>
-          <w:sz w:val="20"/>
-          <w:szCs w:val="20"/>
-        </w:rPr>
-        <w:t xml:space="preserve"> </w:t>
+        <w:t xml:space="preserve">re </w:t>
       </w:r>
       <w:proofErr w:type="spellStart"/>
       <w:r>
@@ -12697,23 +12577,7 @@
           <w:sz w:val="20"/>
           <w:szCs w:val="20"/>
         </w:rPr>
-        <w:t>re</w:t>
-      </w:r>
-      <w:r>
-        <w:rPr>
-          <w:rFonts w:ascii="CIDFont+F2" w:eastAsia="CIDFont+F2" w:cs="CIDFont+F2"/>
-          <w:sz w:val="20"/>
-          <w:szCs w:val="20"/>
-        </w:rPr>
-        <w:t xml:space="preserve"> </w:t>
-      </w:r>
-      <w:r>
-        <w:rPr>
-          <w:rFonts w:ascii="CIDFont+F2" w:eastAsia="CIDFont+F2" w:cs="CIDFont+F2"/>
-          <w:sz w:val="20"/>
-          <w:szCs w:val="20"/>
-        </w:rPr>
-        <w:t>pozwalaj</w:t>
+        <w:t>re pozwalaj</w:t>
       </w:r>
       <w:r>
         <w:rPr>
@@ -12745,15 +12609,7 @@
           <w:sz w:val="20"/>
           <w:szCs w:val="20"/>
         </w:rPr>
-        <w:t>ci systemu w przypadku braku odpowiedzi ze strony</w:t>
-      </w:r>
-      <w:r>
-        <w:rPr>
-          <w:rFonts w:ascii="CIDFont+F2" w:eastAsia="CIDFont+F2" w:cs="CIDFont+F2"/>
-          <w:sz w:val="20"/>
-          <w:szCs w:val="20"/>
-        </w:rPr>
-        <w:t xml:space="preserve"> </w:t>
+        <w:t xml:space="preserve">ci systemu w przypadku braku odpowiedzi ze strony </w:t>
       </w:r>
       <w:proofErr w:type="spellStart"/>
       <w:r>
@@ -13113,23 +12969,7 @@
           <w:sz w:val="20"/>
           <w:szCs w:val="20"/>
         </w:rPr>
-        <w:t xml:space="preserve"> zastosowane w interfejsie do</w:t>
-      </w:r>
-      <w:r>
-        <w:rPr>
-          <w:rFonts w:ascii="CIDFont+F2" w:eastAsia="CIDFont+F2" w:cs="CIDFont+F2"/>
-          <w:sz w:val="20"/>
-          <w:szCs w:val="20"/>
-        </w:rPr>
-        <w:t xml:space="preserve"> </w:t>
-      </w:r>
-      <w:r>
-        <w:rPr>
-          <w:rFonts w:ascii="CIDFont+F2" w:eastAsia="CIDFont+F2" w:cs="CIDFont+F2"/>
-          <w:sz w:val="20"/>
-          <w:szCs w:val="20"/>
-        </w:rPr>
-        <w:t>przetwarzania kredyt</w:t>
+        <w:t xml:space="preserve"> zastosowane w interfejsie do przetwarzania kredyt</w:t>
       </w:r>
       <w:r>
         <w:rPr>

</xml_diff>